<commit_message>
terminacino foda de finanzas
</commit_message>
<xml_diff>
--- a/sharx.docx
+++ b/sharx.docx
@@ -1,6 +1,6 @@
 
 <file path=word/document.xml><?xml version="1.0" encoding="utf-8"?>
-<w:document xmlns:wpc="http://schemas.microsoft.com/office/word/2010/wordprocessingCanvas" xmlns:cx="http://schemas.microsoft.com/office/drawing/2014/chartex" xmlns:cx1="http://schemas.microsoft.com/office/drawing/2015/9/8/chartex" xmlns:cx2="http://schemas.microsoft.com/office/drawing/2015/10/21/chartex" xmlns:cx3="http://schemas.microsoft.com/office/drawing/2016/5/9/chartex" xmlns:cx4="http://schemas.microsoft.com/office/drawing/2016/5/10/chartex" xmlns:cx5="http://schemas.microsoft.com/office/drawing/2016/5/11/chartex" xmlns:cx6="http://schemas.microsoft.com/office/drawing/2016/5/12/chartex" xmlns:cx7="http://schemas.microsoft.com/office/drawing/2016/5/13/chartex" xmlns:cx8="http://schemas.microsoft.com/office/drawing/2016/5/14/chartex" xmlns:mc="http://schemas.openxmlformats.org/markup-compatibility/2006" xmlns:aink="http://schemas.microsoft.com/office/drawing/2016/ink" xmlns:am3d="http://schemas.microsoft.com/office/drawing/2017/model3d" xmlns:o="urn:schemas-microsoft-com:office:office" xmlns:r="http://schemas.openxmlformats.org/officeDocument/2006/relationships" xmlns:m="http://schemas.openxmlformats.org/officeDocument/2006/math" xmlns:v="urn:schemas-microsoft-com:vml" xmlns:wp14="http://schemas.microsoft.com/office/word/2010/wordprocessingDrawing" xmlns:wp="http://schemas.openxmlformats.org/drawingml/2006/wordprocessingDrawing" xmlns:w10="urn:schemas-microsoft-com:office:word" xmlns:w="http://schemas.openxmlformats.org/wordprocessingml/2006/main" xmlns:w14="http://schemas.microsoft.com/office/word/2010/wordml" xmlns:w15="http://schemas.microsoft.com/office/word/2012/wordml" xmlns:w16cid="http://schemas.microsoft.com/office/word/2016/wordml/cid" xmlns:w16se="http://schemas.microsoft.com/office/word/2015/wordml/symex" xmlns:wpg="http://schemas.microsoft.com/office/word/2010/wordprocessingGroup" xmlns:wpi="http://schemas.microsoft.com/office/word/2010/wordprocessingInk" xmlns:wne="http://schemas.microsoft.com/office/word/2006/wordml" xmlns:wps="http://schemas.microsoft.com/office/word/2010/wordprocessingShape" mc:Ignorable="w14 w15 w16se w16cid wp14">
+<w:document xmlns:wpc="http://schemas.microsoft.com/office/word/2010/wordprocessingCanvas" xmlns:cx="http://schemas.microsoft.com/office/drawing/2014/chartex" xmlns:mc="http://schemas.openxmlformats.org/markup-compatibility/2006" xmlns:o="urn:schemas-microsoft-com:office:office" xmlns:r="http://schemas.openxmlformats.org/officeDocument/2006/relationships" xmlns:m="http://schemas.openxmlformats.org/officeDocument/2006/math" xmlns:v="urn:schemas-microsoft-com:vml" xmlns:wp14="http://schemas.microsoft.com/office/word/2010/wordprocessingDrawing" xmlns:wp="http://schemas.openxmlformats.org/drawingml/2006/wordprocessingDrawing" xmlns:w10="urn:schemas-microsoft-com:office:word" xmlns:w="http://schemas.openxmlformats.org/wordprocessingml/2006/main" xmlns:w14="http://schemas.microsoft.com/office/word/2010/wordml" xmlns:w15="http://schemas.microsoft.com/office/word/2012/wordml" xmlns:w16se="http://schemas.microsoft.com/office/word/2015/wordml/symex" xmlns:wpg="http://schemas.microsoft.com/office/word/2010/wordprocessingGroup" xmlns:wpi="http://schemas.microsoft.com/office/word/2010/wordprocessingInk" xmlns:wne="http://schemas.microsoft.com/office/word/2006/wordml" xmlns:wps="http://schemas.microsoft.com/office/word/2010/wordprocessingShape" mc:Ignorable="w14 w15 w16se wp14">
   <w:body>
     <w:p>
       <w:pPr>
@@ -296,35 +296,7 @@
         <w:rPr>
           <w:rFonts w:ascii="Cantarell" w:hAnsi="Cantarell"/>
         </w:rPr>
-        <w:t>La empresa “</w:t>
-      </w:r>
-      <w:proofErr w:type="spellStart"/>
-      <w:r>
-        <w:rPr>
-          <w:rFonts w:ascii="Cantarell" w:hAnsi="Cantarell"/>
-        </w:rPr>
-        <w:t>Sharx</w:t>
-      </w:r>
-      <w:proofErr w:type="spellEnd"/>
-      <w:r>
-        <w:rPr>
-          <w:rFonts w:ascii="Cantarell" w:hAnsi="Cantarell"/>
-        </w:rPr>
-        <w:t xml:space="preserve">” se dedica a la venta de productos tecnológicos en </w:t>
-      </w:r>
-      <w:proofErr w:type="spellStart"/>
-      <w:r>
-        <w:rPr>
-          <w:rFonts w:ascii="Cantarell" w:hAnsi="Cantarell"/>
-        </w:rPr>
-        <w:t>lìnea</w:t>
-      </w:r>
-      <w:proofErr w:type="spellEnd"/>
-      <w:r>
-        <w:rPr>
-          <w:rFonts w:ascii="Cantarell" w:hAnsi="Cantarell"/>
-        </w:rPr>
-        <w:t>, especialmente de componentes de computadora de alto rendimiento enfocados a los clientes más exigentes.</w:t>
+        <w:t>La empresa “Sharx” se dedica a la venta de productos tecnológicos en lìnea, especialmente de componentes de computadora de alto rendimiento enfocados a los clientes más exigentes.</w:t>
       </w:r>
     </w:p>
     <w:p>
@@ -402,33 +374,11 @@
         </w:rPr>
         <w:t xml:space="preserve">3.2. Competidores: </w:t>
       </w:r>
-      <w:proofErr w:type="spellStart"/>
       <w:r>
         <w:rPr>
           <w:rFonts w:ascii="Cantarell" w:hAnsi="Cantarell"/>
         </w:rPr>
-        <w:t>Intelaf</w:t>
-      </w:r>
-      <w:proofErr w:type="spellEnd"/>
-      <w:r>
-        <w:rPr>
-          <w:rFonts w:ascii="Cantarell" w:hAnsi="Cantarell"/>
-        </w:rPr>
-        <w:t xml:space="preserve">, </w:t>
-      </w:r>
-      <w:proofErr w:type="gramStart"/>
-      <w:r>
-        <w:rPr>
-          <w:rFonts w:ascii="Cantarell" w:hAnsi="Cantarell"/>
-        </w:rPr>
-        <w:t>Macro Sistemas</w:t>
-      </w:r>
-      <w:proofErr w:type="gramEnd"/>
-      <w:r>
-        <w:rPr>
-          <w:rFonts w:ascii="Cantarell" w:hAnsi="Cantarell"/>
-        </w:rPr>
-        <w:t>, Señor Explorer, Mega Informática.</w:t>
+        <w:t>Intelaf, Macro Sistemas, Señor Explorer, Mega Informática.</w:t>
       </w:r>
     </w:p>
     <w:p>
@@ -571,7 +521,6 @@
         </w:rPr>
         <w:tab/>
       </w:r>
-      <w:proofErr w:type="spellStart"/>
       <w:r>
         <w:rPr>
           <w:rFonts w:ascii="Cantarell" w:hAnsi="Cantarell" w:cs="Courier New"/>
@@ -579,7 +528,6 @@
         </w:rPr>
         <w:t>Sharx</w:t>
       </w:r>
-      <w:proofErr w:type="spellEnd"/>
     </w:p>
     <w:p>
       <w:pPr>
@@ -1451,21 +1399,7 @@
               <w:rPr>
                 <w:rFonts w:ascii="Courier New" w:hAnsi="Courier New" w:cs="Courier New"/>
               </w:rPr>
-              <w:t xml:space="preserve">Pago </w:t>
-            </w:r>
-            <w:proofErr w:type="spellStart"/>
-            <w:r>
-              <w:rPr>
-                <w:rFonts w:ascii="Courier New" w:hAnsi="Courier New" w:cs="Courier New"/>
-              </w:rPr>
-              <w:t>contra-entrega</w:t>
-            </w:r>
-            <w:proofErr w:type="spellEnd"/>
-            <w:r>
-              <w:rPr>
-                <w:rFonts w:ascii="Courier New" w:hAnsi="Courier New" w:cs="Courier New"/>
-              </w:rPr>
-              <w:t>.</w:t>
+              <w:t>Pago contra-entrega.</w:t>
             </w:r>
           </w:p>
           <w:p>
@@ -2034,15 +1968,7 @@
               <w:rPr>
                 <w:rFonts w:ascii="Courier New" w:hAnsi="Courier New" w:cs="Courier New"/>
               </w:rPr>
-              <w:t>Baja conflictividad L</w:t>
-            </w:r>
-            <w:bookmarkStart w:id="0" w:name="_GoBack"/>
-            <w:bookmarkEnd w:id="0"/>
-            <w:r>
-              <w:rPr>
-                <w:rFonts w:ascii="Courier New" w:hAnsi="Courier New" w:cs="Courier New"/>
-              </w:rPr>
-              <w:t>aboral</w:t>
+              <w:t>Baja conflictividad Laboral</w:t>
             </w:r>
           </w:p>
           <w:p>
@@ -2399,6 +2325,7 @@
                 <w:numId w:val="9"/>
               </w:numPr>
               <w:spacing w:after="0" w:line="240" w:lineRule="auto"/>
+              <w:jc w:val="both"/>
               <w:rPr>
                 <w:rFonts w:ascii="Courier New" w:hAnsi="Courier New" w:cs="Courier New"/>
               </w:rPr>
@@ -2418,6 +2345,7 @@
                 <w:numId w:val="9"/>
               </w:numPr>
               <w:spacing w:after="0" w:line="240" w:lineRule="auto"/>
+              <w:jc w:val="both"/>
               <w:rPr>
                 <w:rFonts w:ascii="Courier New" w:hAnsi="Courier New" w:cs="Courier New"/>
               </w:rPr>
@@ -2437,29 +2365,24 @@
                 <w:numId w:val="9"/>
               </w:numPr>
               <w:spacing w:after="0" w:line="240" w:lineRule="auto"/>
-              <w:rPr>
-                <w:rFonts w:ascii="Courier New" w:hAnsi="Courier New" w:cs="Courier New"/>
-              </w:rPr>
-            </w:pPr>
-            <w:r>
-              <w:rPr>
-                <w:rFonts w:ascii="Courier New" w:hAnsi="Courier New" w:cs="Courier New"/>
-              </w:rPr>
-              <w:t>Sistemas de control interno</w:t>
-            </w:r>
-          </w:p>
-          <w:p>
-            <w:pPr>
-              <w:rPr>
-                <w:rFonts w:ascii="Courier New" w:hAnsi="Courier New" w:cs="Courier New"/>
-              </w:rPr>
-            </w:pPr>
-          </w:p>
-        </w:tc>
-        <w:tc>
-          <w:tcPr>
-            <w:tcW w:w="5245" w:type="dxa"/>
-          </w:tcPr>
+              <w:jc w:val="both"/>
+              <w:rPr>
+                <w:rFonts w:ascii="Courier New" w:hAnsi="Courier New" w:cs="Courier New"/>
+              </w:rPr>
+            </w:pPr>
+            <w:r>
+              <w:rPr>
+                <w:rFonts w:ascii="Courier New" w:hAnsi="Courier New" w:cs="Courier New"/>
+              </w:rPr>
+              <w:t xml:space="preserve">Sistemas </w:t>
+            </w:r>
+            <w:r>
+              <w:rPr>
+                <w:rFonts w:ascii="Courier New" w:hAnsi="Courier New" w:cs="Courier New"/>
+              </w:rPr>
+              <w:t>informáticos para la administración financiera efectiva.</w:t>
+            </w:r>
+          </w:p>
           <w:p>
             <w:pPr>
               <w:pStyle w:val="Prrafodelista"/>
@@ -2468,15 +2391,16 @@
                 <w:numId w:val="9"/>
               </w:numPr>
               <w:spacing w:after="0" w:line="240" w:lineRule="auto"/>
-              <w:rPr>
-                <w:rFonts w:ascii="Courier New" w:hAnsi="Courier New" w:cs="Courier New"/>
-              </w:rPr>
-            </w:pPr>
-            <w:r>
-              <w:rPr>
-                <w:rFonts w:ascii="Courier New" w:hAnsi="Courier New" w:cs="Courier New"/>
-              </w:rPr>
-              <w:t>Poder aumentar el flujo de efectivo.</w:t>
+              <w:jc w:val="both"/>
+              <w:rPr>
+                <w:rFonts w:ascii="Courier New" w:hAnsi="Courier New" w:cs="Courier New"/>
+              </w:rPr>
+            </w:pPr>
+            <w:r>
+              <w:rPr>
+                <w:rFonts w:ascii="Courier New" w:hAnsi="Courier New" w:cs="Courier New"/>
+              </w:rPr>
+              <w:t>Conocimientos básicos para crear presupuestos de finanzas.</w:t>
             </w:r>
           </w:p>
           <w:p>
@@ -2487,15 +2411,132 @@
                 <w:numId w:val="9"/>
               </w:numPr>
               <w:spacing w:after="0" w:line="240" w:lineRule="auto"/>
-              <w:rPr>
-                <w:rFonts w:ascii="Courier New" w:hAnsi="Courier New" w:cs="Courier New"/>
-              </w:rPr>
-            </w:pPr>
-            <w:r>
-              <w:rPr>
-                <w:rFonts w:ascii="Courier New" w:hAnsi="Courier New" w:cs="Courier New"/>
-              </w:rPr>
-              <w:t>Mercado con alta demanda.</w:t>
+              <w:jc w:val="both"/>
+              <w:rPr>
+                <w:rFonts w:ascii="Courier New" w:hAnsi="Courier New" w:cs="Courier New"/>
+              </w:rPr>
+            </w:pPr>
+            <w:r>
+              <w:rPr>
+                <w:rFonts w:ascii="Courier New" w:hAnsi="Courier New" w:cs="Courier New"/>
+              </w:rPr>
+              <w:t>Tecnología actualizada</w:t>
+            </w:r>
+          </w:p>
+        </w:tc>
+        <w:tc>
+          <w:tcPr>
+            <w:tcW w:w="5245" w:type="dxa"/>
+          </w:tcPr>
+          <w:p>
+            <w:pPr>
+              <w:pStyle w:val="Prrafodelista"/>
+              <w:numPr>
+                <w:ilvl w:val="0"/>
+                <w:numId w:val="14"/>
+              </w:numPr>
+              <w:spacing w:after="0" w:line="240" w:lineRule="auto"/>
+              <w:jc w:val="both"/>
+              <w:rPr>
+                <w:rFonts w:ascii="Courier New" w:hAnsi="Courier New" w:cs="Courier New"/>
+              </w:rPr>
+            </w:pPr>
+            <w:r>
+              <w:rPr>
+                <w:rFonts w:ascii="Courier New" w:hAnsi="Courier New" w:cs="Courier New"/>
+              </w:rPr>
+              <w:t>Mercado con alta demanda</w:t>
+            </w:r>
+            <w:r>
+              <w:rPr>
+                <w:rFonts w:ascii="Courier New" w:hAnsi="Courier New" w:cs="Courier New"/>
+              </w:rPr>
+              <w:t xml:space="preserve"> de tecnología</w:t>
+            </w:r>
+            <w:r>
+              <w:rPr>
+                <w:rFonts w:ascii="Courier New" w:hAnsi="Courier New" w:cs="Courier New"/>
+              </w:rPr>
+              <w:t>.</w:t>
+            </w:r>
+          </w:p>
+          <w:p>
+            <w:pPr>
+              <w:pStyle w:val="Prrafodelista"/>
+              <w:numPr>
+                <w:ilvl w:val="0"/>
+                <w:numId w:val="9"/>
+              </w:numPr>
+              <w:spacing w:after="0" w:line="240" w:lineRule="auto"/>
+              <w:rPr>
+                <w:rFonts w:ascii="Courier New" w:hAnsi="Courier New" w:cs="Courier New"/>
+              </w:rPr>
+            </w:pPr>
+            <w:r>
+              <w:rPr>
+                <w:rFonts w:ascii="Courier New" w:hAnsi="Courier New" w:cs="Courier New"/>
+              </w:rPr>
+              <w:t>Solvencia económica.</w:t>
+            </w:r>
+          </w:p>
+          <w:p>
+            <w:pPr>
+              <w:pStyle w:val="Prrafodelista"/>
+              <w:numPr>
+                <w:ilvl w:val="0"/>
+                <w:numId w:val="9"/>
+              </w:numPr>
+              <w:spacing w:after="0" w:line="240" w:lineRule="auto"/>
+              <w:jc w:val="both"/>
+              <w:rPr>
+                <w:rFonts w:ascii="Courier New" w:hAnsi="Courier New" w:cs="Courier New"/>
+              </w:rPr>
+            </w:pPr>
+            <w:r>
+              <w:rPr>
+                <w:rFonts w:ascii="Courier New" w:hAnsi="Courier New" w:cs="Courier New"/>
+              </w:rPr>
+              <w:t>Disposición al cambio y evolución de la moneda.</w:t>
+            </w:r>
+          </w:p>
+          <w:p>
+            <w:pPr>
+              <w:pStyle w:val="Prrafodelista"/>
+              <w:numPr>
+                <w:ilvl w:val="0"/>
+                <w:numId w:val="9"/>
+              </w:numPr>
+              <w:spacing w:after="0" w:line="240" w:lineRule="auto"/>
+              <w:jc w:val="both"/>
+              <w:rPr>
+                <w:rFonts w:ascii="Courier New" w:hAnsi="Courier New" w:cs="Courier New"/>
+              </w:rPr>
+            </w:pPr>
+            <w:r>
+              <w:rPr>
+                <w:rFonts w:ascii="Courier New" w:hAnsi="Courier New" w:cs="Courier New"/>
+              </w:rPr>
+              <w:t>Precios accesibles a la población huehueteca.</w:t>
+            </w:r>
+          </w:p>
+          <w:p>
+            <w:pPr>
+              <w:pStyle w:val="Prrafodelista"/>
+              <w:numPr>
+                <w:ilvl w:val="0"/>
+                <w:numId w:val="9"/>
+              </w:numPr>
+              <w:spacing w:after="0" w:line="240" w:lineRule="auto"/>
+              <w:jc w:val="both"/>
+              <w:rPr>
+                <w:rFonts w:ascii="Courier New" w:hAnsi="Courier New" w:cs="Courier New"/>
+              </w:rPr>
+            </w:pPr>
+            <w:r>
+              <w:rPr>
+                <w:rFonts w:ascii="Courier New" w:hAnsi="Courier New" w:cs="Courier New"/>
+              </w:rPr>
+              <w:t>Cambios en la forma de trabajar en redes sociales.</w:t>
             </w:r>
           </w:p>
         </w:tc>
@@ -2587,11 +2628,6 @@
               <w:t>Capital limitado.</w:t>
             </w:r>
           </w:p>
-        </w:tc>
-        <w:tc>
-          <w:tcPr>
-            <w:tcW w:w="5245" w:type="dxa"/>
-          </w:tcPr>
           <w:p>
             <w:pPr>
               <w:pStyle w:val="Prrafodelista"/>
@@ -2608,7 +2644,7 @@
               <w:rPr>
                 <w:rFonts w:ascii="Courier New" w:hAnsi="Courier New" w:cs="Courier New"/>
               </w:rPr>
-              <w:t>Porcentaje menor de ganancia en ventas.</w:t>
+              <w:t>Empirismo en el área de finanzas.</w:t>
             </w:r>
           </w:p>
           <w:p>
@@ -2627,8 +2663,129 @@
               <w:rPr>
                 <w:rFonts w:ascii="Courier New" w:hAnsi="Courier New" w:cs="Courier New"/>
               </w:rPr>
+              <w:t>Falta de planificación.</w:t>
+            </w:r>
+          </w:p>
+          <w:p>
+            <w:pPr>
+              <w:pStyle w:val="Prrafodelista"/>
+              <w:numPr>
+                <w:ilvl w:val="0"/>
+                <w:numId w:val="8"/>
+              </w:numPr>
+              <w:spacing w:after="0" w:line="240" w:lineRule="auto"/>
+              <w:rPr>
+                <w:rFonts w:ascii="Courier New" w:hAnsi="Courier New" w:cs="Courier New"/>
+              </w:rPr>
+            </w:pPr>
+            <w:r>
+              <w:rPr>
+                <w:rFonts w:ascii="Courier New" w:hAnsi="Courier New" w:cs="Courier New"/>
+              </w:rPr>
+              <w:t>Temor a la Competencia.</w:t>
+            </w:r>
+          </w:p>
+        </w:tc>
+        <w:tc>
+          <w:tcPr>
+            <w:tcW w:w="5245" w:type="dxa"/>
+          </w:tcPr>
+          <w:p>
+            <w:pPr>
+              <w:pStyle w:val="Prrafodelista"/>
+              <w:numPr>
+                <w:ilvl w:val="0"/>
+                <w:numId w:val="8"/>
+              </w:numPr>
+              <w:spacing w:after="0" w:line="240" w:lineRule="auto"/>
+              <w:rPr>
+                <w:rFonts w:ascii="Courier New" w:hAnsi="Courier New" w:cs="Courier New"/>
+              </w:rPr>
+            </w:pPr>
+            <w:r>
+              <w:rPr>
+                <w:rFonts w:ascii="Courier New" w:hAnsi="Courier New" w:cs="Courier New"/>
+              </w:rPr>
+              <w:t>Porcentaje menor de ganancia en ventas.</w:t>
+            </w:r>
+          </w:p>
+          <w:p>
+            <w:pPr>
+              <w:pStyle w:val="Prrafodelista"/>
+              <w:numPr>
+                <w:ilvl w:val="0"/>
+                <w:numId w:val="8"/>
+              </w:numPr>
+              <w:spacing w:after="0" w:line="240" w:lineRule="auto"/>
+              <w:rPr>
+                <w:rFonts w:ascii="Courier New" w:hAnsi="Courier New" w:cs="Courier New"/>
+              </w:rPr>
+            </w:pPr>
+            <w:r>
+              <w:rPr>
+                <w:rFonts w:ascii="Courier New" w:hAnsi="Courier New" w:cs="Courier New"/>
+              </w:rPr>
               <w:t>Posibilidad de fracaso.</w:t>
             </w:r>
+          </w:p>
+          <w:p>
+            <w:pPr>
+              <w:pStyle w:val="Prrafodelista"/>
+              <w:numPr>
+                <w:ilvl w:val="0"/>
+                <w:numId w:val="8"/>
+              </w:numPr>
+              <w:spacing w:after="0" w:line="240" w:lineRule="auto"/>
+              <w:rPr>
+                <w:rFonts w:ascii="Courier New" w:hAnsi="Courier New" w:cs="Courier New"/>
+              </w:rPr>
+            </w:pPr>
+            <w:r>
+              <w:rPr>
+                <w:rFonts w:ascii="Courier New" w:hAnsi="Courier New" w:cs="Courier New"/>
+              </w:rPr>
+              <w:t>Nuevos impuestos</w:t>
+            </w:r>
+          </w:p>
+          <w:p>
+            <w:pPr>
+              <w:pStyle w:val="Prrafodelista"/>
+              <w:numPr>
+                <w:ilvl w:val="0"/>
+                <w:numId w:val="8"/>
+              </w:numPr>
+              <w:spacing w:after="0" w:line="240" w:lineRule="auto"/>
+              <w:rPr>
+                <w:rFonts w:ascii="Courier New" w:hAnsi="Courier New" w:cs="Courier New"/>
+              </w:rPr>
+            </w:pPr>
+            <w:r>
+              <w:rPr>
+                <w:rFonts w:ascii="Courier New" w:hAnsi="Courier New" w:cs="Courier New"/>
+              </w:rPr>
+              <w:t>Delincuencia en Huehuetenango.</w:t>
+            </w:r>
+          </w:p>
+          <w:p>
+            <w:pPr>
+              <w:pStyle w:val="Prrafodelista"/>
+              <w:numPr>
+                <w:ilvl w:val="0"/>
+                <w:numId w:val="8"/>
+              </w:numPr>
+              <w:spacing w:after="0" w:line="240" w:lineRule="auto"/>
+              <w:rPr>
+                <w:rFonts w:ascii="Courier New" w:hAnsi="Courier New" w:cs="Courier New"/>
+              </w:rPr>
+            </w:pPr>
+            <w:r>
+              <w:rPr>
+                <w:rFonts w:ascii="Courier New" w:hAnsi="Courier New" w:cs="Courier New"/>
+              </w:rPr>
+              <w:t>Devaluación de la moneda.</w:t>
+            </w:r>
+            <w:bookmarkStart w:id="0" w:name="_GoBack"/>
+            <w:bookmarkEnd w:id="0"/>
           </w:p>
         </w:tc>
       </w:tr>
@@ -2744,6 +2901,7 @@
               <w:rPr>
                 <w:rFonts w:ascii="Cantarell" w:hAnsi="Cantarell" w:cs="Cantarell"/>
               </w:rPr>
+              <w:lastRenderedPageBreak/>
               <w:t>Facilidad de divulgación en redes sociales.</w:t>
             </w:r>
           </w:p>
@@ -2913,21 +3071,7 @@
               <w:rPr>
                 <w:rFonts w:ascii="Cantarell" w:hAnsi="Cantarell" w:cs="Cantarell"/>
               </w:rPr>
-              <w:t xml:space="preserve">Poca experiencia en </w:t>
-            </w:r>
-            <w:proofErr w:type="spellStart"/>
-            <w:r>
-              <w:rPr>
-                <w:rFonts w:ascii="Cantarell" w:hAnsi="Cantarell" w:cs="Cantarell"/>
-              </w:rPr>
-              <w:t>ecursos</w:t>
-            </w:r>
-            <w:proofErr w:type="spellEnd"/>
-            <w:r>
-              <w:rPr>
-                <w:rFonts w:ascii="Cantarell" w:hAnsi="Cantarell" w:cs="Cantarell"/>
-              </w:rPr>
-              <w:t xml:space="preserve"> publicitarios.</w:t>
+              <w:t>Poca experiencia en ecursos publicitarios.</w:t>
             </w:r>
           </w:p>
           <w:p>
@@ -2947,7 +3091,6 @@
               <w:rPr>
                 <w:rFonts w:ascii="Cantarell" w:hAnsi="Cantarell" w:cs="Cantarell"/>
               </w:rPr>
-              <w:lastRenderedPageBreak/>
               <w:t>Carencia de especialistas en el área.</w:t>
             </w:r>
           </w:p>
@@ -2999,15 +3142,7 @@
               <w:rPr>
                 <w:rFonts w:ascii="Cantarell" w:hAnsi="Cantarell" w:cs="Cantarell"/>
               </w:rPr>
-              <w:lastRenderedPageBreak/>
-              <w:t xml:space="preserve">La mayoría de las personas optan por un </w:t>
-            </w:r>
-            <w:r>
-              <w:rPr>
-                <w:rFonts w:ascii="Cantarell" w:hAnsi="Cantarell" w:cs="Cantarell"/>
-              </w:rPr>
-              <w:lastRenderedPageBreak/>
-              <w:t>marketing de empresas conocidas.</w:t>
+              <w:t>La mayoría de las personas optan por un marketing de empresas conocidas.</w:t>
             </w:r>
           </w:p>
           <w:p>
@@ -3379,6 +3514,7 @@
         <w:rPr>
           <w:rFonts w:ascii="Cantarell" w:hAnsi="Cantarell" w:cs="Courier New"/>
         </w:rPr>
+        <w:lastRenderedPageBreak/>
         <w:t>Ampliar del inventario de la empresa adquiriendo nuevos productos.</w:t>
       </w:r>
     </w:p>
@@ -3457,7 +3593,6 @@
         <w:rPr>
           <w:rFonts w:ascii="Cantarell" w:hAnsi="Cantarell" w:cs="Courier New"/>
         </w:rPr>
-        <w:lastRenderedPageBreak/>
         <w:t>Educar a la comunidad huehueteca sobre la importancia y ventajas de las tecnológicas actuales mediante talleres, conferencias y publicaciones en redes sociales.</w:t>
       </w:r>
     </w:p>
@@ -9236,19 +9371,8 @@
                 <w:bCs/>
                 <w:color w:val="000000"/>
               </w:rPr>
-              <w:t xml:space="preserve">Creación de página web </w:t>
-            </w:r>
-            <w:proofErr w:type="spellStart"/>
-            <w:r>
-              <w:rPr>
-                <w:rFonts w:ascii="Cantarell" w:eastAsia="Times New Roman" w:hAnsi="Cantarell" w:cs="Calibri"/>
-                <w:b/>
-                <w:bCs/>
-                <w:color w:val="000000"/>
-              </w:rPr>
-              <w:t>eComerce</w:t>
-            </w:r>
-            <w:proofErr w:type="spellEnd"/>
+              <w:t>Creación de página web eComerce</w:t>
+            </w:r>
           </w:p>
         </w:tc>
         <w:tc>
@@ -13411,7 +13535,7 @@
 </file>
 
 <file path=word/numbering.xml><?xml version="1.0" encoding="utf-8"?>
-<w:numbering xmlns:wpc="http://schemas.microsoft.com/office/word/2010/wordprocessingCanvas" xmlns:cx="http://schemas.microsoft.com/office/drawing/2014/chartex" xmlns:cx1="http://schemas.microsoft.com/office/drawing/2015/9/8/chartex" xmlns:cx2="http://schemas.microsoft.com/office/drawing/2015/10/21/chartex" xmlns:cx3="http://schemas.microsoft.com/office/drawing/2016/5/9/chartex" xmlns:cx4="http://schemas.microsoft.com/office/drawing/2016/5/10/chartex" xmlns:cx5="http://schemas.microsoft.com/office/drawing/2016/5/11/chartex" xmlns:cx6="http://schemas.microsoft.com/office/drawing/2016/5/12/chartex" xmlns:cx7="http://schemas.microsoft.com/office/drawing/2016/5/13/chartex" xmlns:cx8="http://schemas.microsoft.com/office/drawing/2016/5/14/chartex" xmlns:mc="http://schemas.openxmlformats.org/markup-compatibility/2006" xmlns:aink="http://schemas.microsoft.com/office/drawing/2016/ink" xmlns:am3d="http://schemas.microsoft.com/office/drawing/2017/model3d" xmlns:o="urn:schemas-microsoft-com:office:office" xmlns:r="http://schemas.openxmlformats.org/officeDocument/2006/relationships" xmlns:m="http://schemas.openxmlformats.org/officeDocument/2006/math" xmlns:v="urn:schemas-microsoft-com:vml" xmlns:wp14="http://schemas.microsoft.com/office/word/2010/wordprocessingDrawing" xmlns:wp="http://schemas.openxmlformats.org/drawingml/2006/wordprocessingDrawing" xmlns:w10="urn:schemas-microsoft-com:office:word" xmlns:w="http://schemas.openxmlformats.org/wordprocessingml/2006/main" xmlns:w14="http://schemas.microsoft.com/office/word/2010/wordml" xmlns:w15="http://schemas.microsoft.com/office/word/2012/wordml" xmlns:w16cid="http://schemas.microsoft.com/office/word/2016/wordml/cid" xmlns:w16se="http://schemas.microsoft.com/office/word/2015/wordml/symex" xmlns:wpg="http://schemas.microsoft.com/office/word/2010/wordprocessingGroup" xmlns:wpi="http://schemas.microsoft.com/office/word/2010/wordprocessingInk" xmlns:wne="http://schemas.microsoft.com/office/word/2006/wordml" xmlns:wps="http://schemas.microsoft.com/office/word/2010/wordprocessingShape" mc:Ignorable="w14 w15 w16se w16cid wp14">
+<w:numbering xmlns:wpc="http://schemas.microsoft.com/office/word/2010/wordprocessingCanvas" xmlns:cx="http://schemas.microsoft.com/office/drawing/2014/chartex" xmlns:mc="http://schemas.openxmlformats.org/markup-compatibility/2006" xmlns:o="urn:schemas-microsoft-com:office:office" xmlns:r="http://schemas.openxmlformats.org/officeDocument/2006/relationships" xmlns:m="http://schemas.openxmlformats.org/officeDocument/2006/math" xmlns:v="urn:schemas-microsoft-com:vml" xmlns:wp14="http://schemas.microsoft.com/office/word/2010/wordprocessingDrawing" xmlns:wp="http://schemas.openxmlformats.org/drawingml/2006/wordprocessingDrawing" xmlns:w10="urn:schemas-microsoft-com:office:word" xmlns:w="http://schemas.openxmlformats.org/wordprocessingml/2006/main" xmlns:w14="http://schemas.microsoft.com/office/word/2010/wordml" xmlns:w15="http://schemas.microsoft.com/office/word/2012/wordml" xmlns:w16se="http://schemas.microsoft.com/office/word/2015/wordml/symex" xmlns:wpg="http://schemas.microsoft.com/office/word/2010/wordprocessingGroup" xmlns:wpi="http://schemas.microsoft.com/office/word/2010/wordprocessingInk" xmlns:wne="http://schemas.microsoft.com/office/word/2006/wordml" xmlns:wps="http://schemas.microsoft.com/office/word/2010/wordprocessingShape" mc:Ignorable="w14 w15 w16se wp14">
   <w:abstractNum w:abstractNumId="0" w15:restartNumberingAfterBreak="0">
     <w:nsid w:val="038D566A"/>
     <w:multiLevelType w:val="multilevel"/>
@@ -14961,6 +15085,119 @@
       </w:pPr>
       <w:rPr>
         <w:rFonts w:ascii="Wingdings" w:hAnsi="Wingdings" w:cs="Wingdings" w:hint="default"/>
+      </w:rPr>
+    </w:lvl>
+  </w:abstractNum>
+  <w:abstractNum w:abstractNumId="13" w15:restartNumberingAfterBreak="0">
+    <w:nsid w:val="7A38100C"/>
+    <w:multiLevelType w:val="hybridMultilevel"/>
+    <w:tmpl w:val="83ACBC46"/>
+    <w:lvl w:ilvl="0" w:tplc="04090001">
+      <w:start w:val="1"/>
+      <w:numFmt w:val="bullet"/>
+      <w:lvlText w:val=""/>
+      <w:lvlJc w:val="left"/>
+      <w:pPr>
+        <w:ind w:left="360" w:hanging="360"/>
+      </w:pPr>
+      <w:rPr>
+        <w:rFonts w:ascii="Symbol" w:hAnsi="Symbol" w:hint="default"/>
+      </w:rPr>
+    </w:lvl>
+    <w:lvl w:ilvl="1" w:tplc="04090003" w:tentative="1">
+      <w:start w:val="1"/>
+      <w:numFmt w:val="bullet"/>
+      <w:lvlText w:val="o"/>
+      <w:lvlJc w:val="left"/>
+      <w:pPr>
+        <w:ind w:left="1080" w:hanging="360"/>
+      </w:pPr>
+      <w:rPr>
+        <w:rFonts w:ascii="Courier New" w:hAnsi="Courier New" w:cs="Courier New" w:hint="default"/>
+      </w:rPr>
+    </w:lvl>
+    <w:lvl w:ilvl="2" w:tplc="04090005" w:tentative="1">
+      <w:start w:val="1"/>
+      <w:numFmt w:val="bullet"/>
+      <w:lvlText w:val=""/>
+      <w:lvlJc w:val="left"/>
+      <w:pPr>
+        <w:ind w:left="1800" w:hanging="360"/>
+      </w:pPr>
+      <w:rPr>
+        <w:rFonts w:ascii="Wingdings" w:hAnsi="Wingdings" w:hint="default"/>
+      </w:rPr>
+    </w:lvl>
+    <w:lvl w:ilvl="3" w:tplc="04090001" w:tentative="1">
+      <w:start w:val="1"/>
+      <w:numFmt w:val="bullet"/>
+      <w:lvlText w:val=""/>
+      <w:lvlJc w:val="left"/>
+      <w:pPr>
+        <w:ind w:left="2520" w:hanging="360"/>
+      </w:pPr>
+      <w:rPr>
+        <w:rFonts w:ascii="Symbol" w:hAnsi="Symbol" w:hint="default"/>
+      </w:rPr>
+    </w:lvl>
+    <w:lvl w:ilvl="4" w:tplc="04090003" w:tentative="1">
+      <w:start w:val="1"/>
+      <w:numFmt w:val="bullet"/>
+      <w:lvlText w:val="o"/>
+      <w:lvlJc w:val="left"/>
+      <w:pPr>
+        <w:ind w:left="3240" w:hanging="360"/>
+      </w:pPr>
+      <w:rPr>
+        <w:rFonts w:ascii="Courier New" w:hAnsi="Courier New" w:cs="Courier New" w:hint="default"/>
+      </w:rPr>
+    </w:lvl>
+    <w:lvl w:ilvl="5" w:tplc="04090005" w:tentative="1">
+      <w:start w:val="1"/>
+      <w:numFmt w:val="bullet"/>
+      <w:lvlText w:val=""/>
+      <w:lvlJc w:val="left"/>
+      <w:pPr>
+        <w:ind w:left="3960" w:hanging="360"/>
+      </w:pPr>
+      <w:rPr>
+        <w:rFonts w:ascii="Wingdings" w:hAnsi="Wingdings" w:hint="default"/>
+      </w:rPr>
+    </w:lvl>
+    <w:lvl w:ilvl="6" w:tplc="04090001" w:tentative="1">
+      <w:start w:val="1"/>
+      <w:numFmt w:val="bullet"/>
+      <w:lvlText w:val=""/>
+      <w:lvlJc w:val="left"/>
+      <w:pPr>
+        <w:ind w:left="4680" w:hanging="360"/>
+      </w:pPr>
+      <w:rPr>
+        <w:rFonts w:ascii="Symbol" w:hAnsi="Symbol" w:hint="default"/>
+      </w:rPr>
+    </w:lvl>
+    <w:lvl w:ilvl="7" w:tplc="04090003" w:tentative="1">
+      <w:start w:val="1"/>
+      <w:numFmt w:val="bullet"/>
+      <w:lvlText w:val="o"/>
+      <w:lvlJc w:val="left"/>
+      <w:pPr>
+        <w:ind w:left="5400" w:hanging="360"/>
+      </w:pPr>
+      <w:rPr>
+        <w:rFonts w:ascii="Courier New" w:hAnsi="Courier New" w:cs="Courier New" w:hint="default"/>
+      </w:rPr>
+    </w:lvl>
+    <w:lvl w:ilvl="8" w:tplc="04090005" w:tentative="1">
+      <w:start w:val="1"/>
+      <w:numFmt w:val="bullet"/>
+      <w:lvlText w:val=""/>
+      <w:lvlJc w:val="left"/>
+      <w:pPr>
+        <w:ind w:left="6120" w:hanging="360"/>
+      </w:pPr>
+      <w:rPr>
+        <w:rFonts w:ascii="Wingdings" w:hAnsi="Wingdings" w:hint="default"/>
       </w:rPr>
     </w:lvl>
   </w:abstractNum>
@@ -15003,11 +15240,14 @@
   <w:num w:numId="13">
     <w:abstractNumId w:val="8"/>
   </w:num>
+  <w:num w:numId="14">
+    <w:abstractNumId w:val="13"/>
+  </w:num>
 </w:numbering>
 </file>
 
 <file path=word/styles.xml><?xml version="1.0" encoding="utf-8"?>
-<w:styles xmlns:mc="http://schemas.openxmlformats.org/markup-compatibility/2006" xmlns:r="http://schemas.openxmlformats.org/officeDocument/2006/relationships" xmlns:w="http://schemas.openxmlformats.org/wordprocessingml/2006/main" xmlns:w14="http://schemas.microsoft.com/office/word/2010/wordml" xmlns:w15="http://schemas.microsoft.com/office/word/2012/wordml" xmlns:w16cid="http://schemas.microsoft.com/office/word/2016/wordml/cid" xmlns:w16se="http://schemas.microsoft.com/office/word/2015/wordml/symex" mc:Ignorable="w14 w15 w16se w16cid">
+<w:styles xmlns:mc="http://schemas.openxmlformats.org/markup-compatibility/2006" xmlns:r="http://schemas.openxmlformats.org/officeDocument/2006/relationships" xmlns:w="http://schemas.openxmlformats.org/wordprocessingml/2006/main" xmlns:w14="http://schemas.microsoft.com/office/word/2010/wordml" xmlns:w15="http://schemas.microsoft.com/office/word/2012/wordml" xmlns:w16se="http://schemas.microsoft.com/office/word/2015/wordml/symex" mc:Ignorable="w14 w15 w16se">
   <w:docDefaults>
     <w:rPrDefault>
       <w:rPr>
@@ -15021,7 +15261,7 @@
       </w:pPr>
     </w:pPrDefault>
   </w:docDefaults>
-  <w:latentStyles w:defLockedState="0" w:defUIPriority="99" w:defSemiHidden="0" w:defUnhideWhenUsed="0" w:defQFormat="0" w:count="376">
+  <w:latentStyles w:defLockedState="0" w:defUIPriority="99" w:defSemiHidden="0" w:defUnhideWhenUsed="0" w:defQFormat="0" w:count="371">
     <w:lsdException w:name="Normal" w:uiPriority="0" w:qFormat="1"/>
     <w:lsdException w:name="heading 1" w:uiPriority="9" w:qFormat="1"/>
     <w:lsdException w:name="heading 2" w:semiHidden="1" w:uiPriority="9" w:unhideWhenUsed="1" w:qFormat="1"/>
@@ -15390,11 +15630,6 @@
     <w:lsdException w:name="List Table 5 Dark Accent 6" w:uiPriority="50"/>
     <w:lsdException w:name="List Table 6 Colorful Accent 6" w:uiPriority="51"/>
     <w:lsdException w:name="List Table 7 Colorful Accent 6" w:uiPriority="52"/>
-    <w:lsdException w:name="Mention" w:semiHidden="1" w:unhideWhenUsed="1"/>
-    <w:lsdException w:name="Smart Hyperlink" w:semiHidden="1" w:unhideWhenUsed="1"/>
-    <w:lsdException w:name="Hashtag" w:semiHidden="1" w:unhideWhenUsed="1"/>
-    <w:lsdException w:name="Unresolved Mention" w:semiHidden="1" w:unhideWhenUsed="1"/>
-    <w:lsdException w:name="Smart Link" w:semiHidden="1" w:unhideWhenUsed="1"/>
   </w:latentStyles>
   <w:style w:type="paragraph" w:default="1" w:styleId="Normal">
     <w:name w:val="Normal"/>

</xml_diff>

<commit_message>
Terminar foda recursos humanos
</commit_message>
<xml_diff>
--- a/sharx.docx
+++ b/sharx.docx
@@ -2015,7 +2015,13 @@
               <w:rPr>
                 <w:rFonts w:ascii="Courier New" w:hAnsi="Courier New" w:cs="Courier New"/>
               </w:rPr>
-              <w:t>Responsabilidad.</w:t>
+              <w:t>Ampliación de programas de capacitación</w:t>
+            </w:r>
+            <w:r>
+              <w:rPr>
+                <w:rFonts w:ascii="Courier New" w:hAnsi="Courier New" w:cs="Courier New"/>
+              </w:rPr>
+              <w:t>.</w:t>
             </w:r>
           </w:p>
           <w:p>
@@ -2034,15 +2040,7 @@
               <w:rPr>
                 <w:rFonts w:ascii="Courier New" w:hAnsi="Courier New" w:cs="Courier New"/>
               </w:rPr>
-              <w:t>Baja conflictividad L</w:t>
-            </w:r>
-            <w:bookmarkStart w:id="0" w:name="_GoBack"/>
-            <w:bookmarkEnd w:id="0"/>
-            <w:r>
-              <w:rPr>
-                <w:rFonts w:ascii="Courier New" w:hAnsi="Courier New" w:cs="Courier New"/>
-              </w:rPr>
-              <w:t>aboral</w:t>
+              <w:t>Baja conflictividad Laboral</w:t>
             </w:r>
           </w:p>
           <w:p>
@@ -2092,7 +2090,53 @@
               <w:rPr>
                 <w:rFonts w:ascii="Courier New" w:hAnsi="Courier New" w:cs="Courier New"/>
               </w:rPr>
-              <w:t>Acceso fácil a información.</w:t>
+              <w:t>Potencial programa de pasantía</w:t>
+            </w:r>
+          </w:p>
+          <w:p>
+            <w:pPr>
+              <w:pStyle w:val="Prrafodelista"/>
+              <w:numPr>
+                <w:ilvl w:val="0"/>
+                <w:numId w:val="7"/>
+              </w:numPr>
+              <w:spacing w:after="0" w:line="240" w:lineRule="auto"/>
+              <w:rPr>
+                <w:rFonts w:ascii="Courier New" w:hAnsi="Courier New" w:cs="Courier New"/>
+              </w:rPr>
+            </w:pPr>
+            <w:r>
+              <w:rPr>
+                <w:rFonts w:ascii="Courier New" w:hAnsi="Courier New" w:cs="Courier New"/>
+              </w:rPr>
+              <w:t xml:space="preserve">Reuniones de evaluación de desempeño </w:t>
+            </w:r>
+          </w:p>
+          <w:p>
+            <w:pPr>
+              <w:pStyle w:val="Prrafodelista"/>
+              <w:numPr>
+                <w:ilvl w:val="0"/>
+                <w:numId w:val="7"/>
+              </w:numPr>
+              <w:spacing w:after="0" w:line="240" w:lineRule="auto"/>
+              <w:rPr>
+                <w:rFonts w:ascii="Courier New" w:hAnsi="Courier New" w:cs="Courier New"/>
+              </w:rPr>
+            </w:pPr>
+            <w:r>
+              <w:rPr>
+                <w:rFonts w:ascii="Courier New" w:hAnsi="Courier New" w:cs="Courier New"/>
+              </w:rPr>
+              <w:t xml:space="preserve">Empresa atractiva </w:t>
+            </w:r>
+            <w:bookmarkStart w:id="0" w:name="_GoBack"/>
+            <w:bookmarkEnd w:id="0"/>
+            <w:r>
+              <w:rPr>
+                <w:rFonts w:ascii="Courier New" w:hAnsi="Courier New" w:cs="Courier New"/>
+              </w:rPr>
+              <w:t>nuevos empleados</w:t>
             </w:r>
           </w:p>
         </w:tc>
@@ -2289,6 +2333,25 @@
                 <w:rFonts w:ascii="Courier New" w:hAnsi="Courier New" w:cs="Courier New"/>
               </w:rPr>
               <w:t>Problemas personales de los empleados</w:t>
+            </w:r>
+          </w:p>
+          <w:p>
+            <w:pPr>
+              <w:pStyle w:val="Prrafodelista"/>
+              <w:numPr>
+                <w:ilvl w:val="0"/>
+                <w:numId w:val="8"/>
+              </w:numPr>
+              <w:spacing w:after="0" w:line="240" w:lineRule="auto"/>
+              <w:rPr>
+                <w:rFonts w:ascii="Courier New" w:hAnsi="Courier New" w:cs="Courier New"/>
+              </w:rPr>
+            </w:pPr>
+            <w:r>
+              <w:rPr>
+                <w:rFonts w:ascii="Courier New" w:hAnsi="Courier New" w:cs="Courier New"/>
+              </w:rPr>
+              <w:t>Falta de compromiso por parte de los pasantes hacia la empresa</w:t>
             </w:r>
           </w:p>
         </w:tc>
@@ -2913,6 +2976,7 @@
               <w:rPr>
                 <w:rFonts w:ascii="Cantarell" w:hAnsi="Cantarell" w:cs="Cantarell"/>
               </w:rPr>
+              <w:lastRenderedPageBreak/>
               <w:t xml:space="preserve">Poca experiencia en </w:t>
             </w:r>
             <w:proofErr w:type="spellStart"/>
@@ -2947,7 +3011,6 @@
               <w:rPr>
                 <w:rFonts w:ascii="Cantarell" w:hAnsi="Cantarell" w:cs="Cantarell"/>
               </w:rPr>
-              <w:lastRenderedPageBreak/>
               <w:t>Carencia de especialistas en el área.</w:t>
             </w:r>
           </w:p>
@@ -2999,15 +3062,7 @@
               <w:rPr>
                 <w:rFonts w:ascii="Cantarell" w:hAnsi="Cantarell" w:cs="Cantarell"/>
               </w:rPr>
-              <w:lastRenderedPageBreak/>
-              <w:t xml:space="preserve">La mayoría de las personas optan por un </w:t>
-            </w:r>
-            <w:r>
-              <w:rPr>
-                <w:rFonts w:ascii="Cantarell" w:hAnsi="Cantarell" w:cs="Cantarell"/>
-              </w:rPr>
-              <w:lastRenderedPageBreak/>
-              <w:t>marketing de empresas conocidas.</w:t>
+              <w:t>La mayoría de las personas optan por un marketing de empresas conocidas.</w:t>
             </w:r>
           </w:p>
           <w:p>

</xml_diff>